<commit_message>
Minor updates to LiftOff
</commit_message>
<xml_diff>
--- a/DojoCon2106/Arduino/Arduino-Ready for Lift Off.docx
+++ b/DojoCon2106/Arduino/Arduino-Ready for Lift Off.docx
@@ -55,43 +55,15 @@
       <w:r>
         <w:t>Change/Build your circuit to match the diagram below:</w:t>
       </w:r>
-    </w:p>
-    <w:p>
-      <w:pPr>
-        <w:pStyle w:val="SushiNormal"/>
-        <w:rPr>
-          <w:rStyle w:val="SushiSectionNumber"/>
-          <w:rFonts w:ascii="Arial" w:eastAsia="Arial" w:hAnsi="Arial" w:cs="Arial"/>
-          <w:color w:val="000000" w:themeColor="text1"/>
-          <w:sz w:val="24"/>
-          <w:shd w:val="clear" w:color="auto" w:fill="auto"/>
-        </w:rPr>
-      </w:pPr>
-    </w:p>
-    <w:p>
-      <w:pPr>
-        <w:pStyle w:val="SushiNormal"/>
-        <w:rPr>
-          <w:rStyle w:val="SushiSectionNumber"/>
-          <w:rFonts w:ascii="Arial" w:eastAsia="Arial" w:hAnsi="Arial" w:cs="Arial"/>
-          <w:color w:val="000000" w:themeColor="text1"/>
-          <w:sz w:val="24"/>
-          <w:shd w:val="clear" w:color="auto" w:fill="auto"/>
-        </w:rPr>
-      </w:pPr>
       <w:r>
         <w:rPr>
           <w:noProof/>
-          <w:color w:val="000000" w:themeColor="text1"/>
-          <w:lang w:val="en-GB" w:eastAsia="en-GB"/>
         </w:rPr>
         <w:drawing>
-          <wp:inline distT="0" distB="0" distL="0" distR="0" wp14:anchorId="1A8D6BE1" wp14:editId="6BF6B17B">
-            <wp:extent cx="6031804" cy="2171877"/>
-            <wp:effectExtent l="0" t="0" r="0" b="0"/>
-            <wp:docPr id="7" name="Picture 7">
-              <a:hlinkClick xmlns:a="http://schemas.openxmlformats.org/drawingml/2006/main" r:id="rId8"/>
-            </wp:docPr>
+          <wp:inline distT="0" distB="0" distL="0" distR="0" wp14:anchorId="095E085F" wp14:editId="39291D3F">
+            <wp:extent cx="5470497" cy="2910205"/>
+            <wp:effectExtent l="0" t="0" r="0" b="4445"/>
+            <wp:docPr id="9" name="Picture 9"/>
             <wp:cNvGraphicFramePr>
               <a:graphicFrameLocks xmlns:a="http://schemas.openxmlformats.org/drawingml/2006/main" noChangeAspect="1"/>
             </wp:cNvGraphicFramePr>
@@ -99,17 +71,11 @@
               <a:graphicData uri="http://schemas.openxmlformats.org/drawingml/2006/picture">
                 <pic:pic xmlns:pic="http://schemas.openxmlformats.org/drawingml/2006/picture">
                   <pic:nvPicPr>
-                    <pic:cNvPr id="7" name="Screen Shot 2017-08-04 at 08.35.02.png"/>
+                    <pic:cNvPr id="1" name=""/>
                     <pic:cNvPicPr/>
                   </pic:nvPicPr>
                   <pic:blipFill>
-                    <a:blip r:embed="rId9">
-                      <a:extLst>
-                        <a:ext uri="{28A0092B-C50C-407E-A947-70E740481C1C}">
-                          <a14:useLocalDpi xmlns:a14="http://schemas.microsoft.com/office/drawing/2010/main" val="0"/>
-                        </a:ext>
-                      </a:extLst>
-                    </a:blip>
+                    <a:blip r:embed="rId8"/>
                     <a:stretch>
                       <a:fillRect/>
                     </a:stretch>
@@ -117,7 +83,7 @@
                   <pic:spPr>
                     <a:xfrm>
                       <a:off x="0" y="0"/>
-                      <a:ext cx="6041170" cy="2175249"/>
+                      <a:ext cx="5479371" cy="2914926"/>
                     </a:xfrm>
                     <a:prstGeom prst="rect">
                       <a:avLst/>
@@ -141,18 +107,6 @@
           <w:shd w:val="clear" w:color="auto" w:fill="auto"/>
         </w:rPr>
       </w:pPr>
-    </w:p>
-    <w:p>
-      <w:pPr>
-        <w:pStyle w:val="SushiNormal"/>
-        <w:rPr>
-          <w:rStyle w:val="SushiSectionNumber"/>
-          <w:rFonts w:ascii="Arial" w:eastAsia="Arial" w:hAnsi="Arial" w:cs="Arial"/>
-          <w:color w:val="000000" w:themeColor="text1"/>
-          <w:sz w:val="24"/>
-          <w:shd w:val="clear" w:color="auto" w:fill="auto"/>
-        </w:rPr>
-      </w:pPr>
       <w:r>
         <w:rPr>
           <w:rStyle w:val="SushiSectionNumber"/>
@@ -223,19 +177,6 @@
       <w:pPr>
         <w:pStyle w:val="SushiNormal"/>
         <w:ind w:left="-284"/>
-        <w:rPr>
-          <w:rStyle w:val="SushiSectionNumber"/>
-          <w:rFonts w:ascii="Arial" w:eastAsia="Arial" w:hAnsi="Arial" w:cs="Arial"/>
-          <w:color w:val="58595B"/>
-          <w:sz w:val="24"/>
-          <w:shd w:val="clear" w:color="auto" w:fill="auto"/>
-        </w:rPr>
-      </w:pPr>
-    </w:p>
-    <w:p>
-      <w:pPr>
-        <w:pStyle w:val="SushiNormal"/>
-        <w:ind w:left="-284"/>
       </w:pPr>
       <w:r>
         <w:rPr>
@@ -340,14 +281,23 @@
         <w:ind w:left="-284"/>
       </w:pPr>
       <w:r>
-        <w:t xml:space="preserve">Additional instructions can be found at </w:t>
-      </w:r>
-      <w:hyperlink r:id="rId10" w:history="1">
+        <w:t>Addition</w:t>
+      </w:r>
+      <w:r>
+        <w:t xml:space="preserve">al instructions can be found at </w:t>
+      </w:r>
+    </w:p>
+    <w:p>
+      <w:pPr>
+        <w:pStyle w:val="SushiNormal"/>
+        <w:ind w:left="-284"/>
+      </w:pPr>
+      <w:hyperlink r:id="rId9" w:history="1">
         <w:r>
           <w:rPr>
             <w:rStyle w:val="Hyperlink"/>
           </w:rPr>
-          <w:t>www.arduino.cc/starterkit</w:t>
+          <w:t>https://www.arduino.cc/en/ArduinoStarterKit/Prj02</w:t>
         </w:r>
       </w:hyperlink>
     </w:p>
@@ -392,7 +342,7 @@
                     <pic:cNvPicPr/>
                   </pic:nvPicPr>
                   <pic:blipFill>
-                    <a:blip r:embed="rId11">
+                    <a:blip r:embed="rId10">
                       <a:extLst>
                         <a:ext uri="{28A0092B-C50C-407E-A947-70E740481C1C}">
                           <a14:useLocalDpi xmlns:a14="http://schemas.microsoft.com/office/drawing/2010/main" val="0"/>
@@ -419,20 +369,9 @@
         </w:drawing>
       </w:r>
     </w:p>
-    <w:p>
-      <w:pPr>
-        <w:pStyle w:val="SushiNormal"/>
-      </w:pPr>
-    </w:p>
-    <w:p>
-      <w:pPr>
-        <w:pStyle w:val="SushiNormal"/>
-        <w:ind w:left="-284"/>
-      </w:pPr>
-    </w:p>
     <w:sectPr>
-      <w:headerReference w:type="default" r:id="rId12"/>
-      <w:footerReference w:type="default" r:id="rId13"/>
+      <w:headerReference w:type="default" r:id="rId11"/>
+      <w:footerReference w:type="default" r:id="rId12"/>
       <w:pgSz w:w="11906" w:h="16838"/>
       <w:pgMar w:top="1440" w:right="1440" w:bottom="1022" w:left="1440" w:header="720" w:footer="230" w:gutter="0"/>
       <w:cols w:space="720"/>
@@ -563,7 +502,7 @@
             </wp:anchor>
           </w:drawing>
         </mc:Choice>
-        <mc:Fallback xmlns:mo="http://schemas.microsoft.com/office/mac/office/2008/main" xmlns:mv="urn:schemas-microsoft-com:mac:vml">
+        <mc:Fallback xmlns:mv="urn:schemas-microsoft-com:mac:vml" xmlns:mo="http://schemas.microsoft.com/office/mac/office/2008/main">
           <w:pict>
             <v:shape w14:anchorId="65C9977A" id="Shape 472" o:spid="_x0000_s1026" style="position:absolute;margin-left:-1in;margin-top:35.15pt;width:144.35pt;height:16.95pt;z-index:251661312;visibility:visible;mso-wrap-style:square;mso-height-percent:0;mso-wrap-distance-left:9pt;mso-wrap-distance-top:0;mso-wrap-distance-right:9pt;mso-wrap-distance-bottom:0;mso-position-horizontal:absolute;mso-position-horizontal-relative:text;mso-position-vertical:absolute;mso-position-vertical-relative:text;mso-height-percent:0;mso-height-relative:margin;v-text-anchor:top" coordsize="1833271,423214" o:gfxdata="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" path="m,l1833271,r,423214l,423214,,e" fillcolor="#ed462e" stroked="f" strokeweight="0">
               <v:stroke miterlimit="83231f" joinstyle="miter"/>
@@ -657,7 +596,7 @@
             </wp:anchor>
           </w:drawing>
         </mc:Choice>
-        <mc:Fallback xmlns:mo="http://schemas.microsoft.com/office/mac/office/2008/main" xmlns:mv="urn:schemas-microsoft-com:mac:vml">
+        <mc:Fallback xmlns:mv="urn:schemas-microsoft-com:mac:vml" xmlns:mo="http://schemas.microsoft.com/office/mac/office/2008/main">
           <w:pict>
             <v:shape w14:anchorId="02230106" id="Shape 473" o:spid="_x0000_s1026" style="position:absolute;margin-left:72.35pt;margin-top:35.15pt;width:151.45pt;height:16.95pt;z-index:251662336;visibility:visible;mso-wrap-style:square;mso-height-percent:0;mso-wrap-distance-left:9pt;mso-wrap-distance-top:0;mso-wrap-distance-right:9pt;mso-wrap-distance-bottom:0;mso-position-horizontal:absolute;mso-position-horizontal-relative:text;mso-position-vertical:absolute;mso-position-vertical-relative:text;mso-height-percent:0;mso-height-relative:margin;v-text-anchor:top" coordsize="1923707,423214" o:gfxdata="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" path="m,l1923707,r,423214l,423214,,e" fillcolor="#2c9cfb" stroked="f" strokeweight="0">
               <v:stroke miterlimit="83231f" joinstyle="miter"/>
@@ -751,7 +690,7 @@
             </wp:anchor>
           </w:drawing>
         </mc:Choice>
-        <mc:Fallback xmlns:mo="http://schemas.microsoft.com/office/mac/office/2008/main" xmlns:mv="urn:schemas-microsoft-com:mac:vml">
+        <mc:Fallback xmlns:mv="urn:schemas-microsoft-com:mac:vml" xmlns:mo="http://schemas.microsoft.com/office/mac/office/2008/main">
           <w:pict>
             <v:shape w14:anchorId="5D113C44" id="Shape 474" o:spid="_x0000_s1026" style="position:absolute;margin-left:223.8pt;margin-top:35.15pt;width:151.45pt;height:16.95pt;z-index:251663360;visibility:visible;mso-wrap-style:square;mso-height-percent:0;mso-wrap-distance-left:9pt;mso-wrap-distance-top:0;mso-wrap-distance-right:9pt;mso-wrap-distance-bottom:0;mso-position-horizontal:absolute;mso-position-horizontal-relative:text;mso-position-vertical:absolute;mso-position-vertical-relative:text;mso-height-percent:0;mso-height-relative:margin;v-text-anchor:top" coordsize="1923707,423214" o:gfxdata="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" path="m,l1923707,r,423214l,423214,,e" fillcolor="#fbcc33" stroked="f" strokeweight="0">
               <v:stroke miterlimit="83231f" joinstyle="miter"/>
@@ -845,7 +784,7 @@
             </wp:anchor>
           </w:drawing>
         </mc:Choice>
-        <mc:Fallback xmlns:mo="http://schemas.microsoft.com/office/mac/office/2008/main" xmlns:mv="urn:schemas-microsoft-com:mac:vml">
+        <mc:Fallback xmlns:mv="urn:schemas-microsoft-com:mac:vml" xmlns:mo="http://schemas.microsoft.com/office/mac/office/2008/main">
           <w:pict>
             <v:shape w14:anchorId="266BE897" id="Shape 475" o:spid="_x0000_s1026" style="position:absolute;margin-left:375.25pt;margin-top:35.2pt;width:147.45pt;height:17pt;z-index:251664384;visibility:visible;mso-wrap-style:square;mso-height-percent:0;mso-wrap-distance-left:9pt;mso-wrap-distance-top:0;mso-wrap-distance-right:9pt;mso-wrap-distance-bottom:0;mso-position-horizontal:absolute;mso-position-horizontal-relative:text;mso-position-vertical:absolute;mso-position-vertical-relative:text;mso-height-percent:0;mso-height-relative:margin;v-text-anchor:top" coordsize="1798569,423214" o:gfxdata="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" path="m,l1798569,r,423214l,423214,,e" fillcolor="#2e7ac7" stroked="f" strokeweight="0">
               <v:stroke miterlimit="83231f" joinstyle="miter"/>
@@ -1133,7 +1072,7 @@
                                 <w:noProof/>
                                 <w:sz w:val="30"/>
                               </w:rPr>
-                              <w:t>3</w:t>
+                              <w:t>1</w:t>
                             </w:r>
                             <w:r>
                               <w:rPr>
@@ -1190,7 +1129,7 @@
                                 <w:noProof/>
                                 <w:sz w:val="30"/>
                               </w:rPr>
-                              <w:t>3</w:t>
+                              <w:t>2</w:t>
                             </w:r>
                             <w:r>
                               <w:rPr>
@@ -1682,7 +1621,7 @@
                           <w:noProof/>
                           <w:sz w:val="30"/>
                         </w:rPr>
-                        <w:t>3</w:t>
+                        <w:t>1</w:t>
                       </w:r>
                       <w:r>
                         <w:rPr>
@@ -1739,7 +1678,7 @@
                           <w:noProof/>
                           <w:sz w:val="30"/>
                         </w:rPr>
-                        <w:t>3</w:t>
+                        <w:t>2</w:t>
                       </w:r>
                       <w:r>
                         <w:rPr>
@@ -2936,6 +2875,28 @@
       <w:u w:val="single"/>
     </w:rPr>
   </w:style>
+  <w:style w:type="character" w:styleId="UnresolvedMention">
+    <w:name w:val="Unresolved Mention"/>
+    <w:basedOn w:val="DefaultParagraphFont"/>
+    <w:uiPriority w:val="99"/>
+    <w:rsid w:val="00FC4C3F"/>
+    <w:rPr>
+      <w:color w:val="808080"/>
+      <w:shd w:val="clear" w:color="auto" w:fill="E6E6E6"/>
+    </w:rPr>
+  </w:style>
+  <w:style w:type="character" w:styleId="FollowedHyperlink">
+    <w:name w:val="FollowedHyperlink"/>
+    <w:basedOn w:val="DefaultParagraphFont"/>
+    <w:uiPriority w:val="99"/>
+    <w:semiHidden/>
+    <w:unhideWhenUsed/>
+    <w:rsid w:val="00FC4C3F"/>
+    <w:rPr>
+      <w:color w:val="954F72" w:themeColor="followedHyperlink"/>
+      <w:u w:val="single"/>
+    </w:rPr>
+  </w:style>
 </w:styles>
 </file>
 
@@ -3205,7 +3166,7 @@
 </file>
 
 <file path=customXml/itemProps1.xml><?xml version="1.0" encoding="utf-8"?>
-<ds:datastoreItem xmlns:ds="http://schemas.openxmlformats.org/officeDocument/2006/customXml" ds:itemID="{7FB801ED-499E-4B61-96ED-EC7618640B31}">
+<ds:datastoreItem xmlns:ds="http://schemas.openxmlformats.org/officeDocument/2006/customXml" ds:itemID="{7ACE9BC2-81F9-42FA-BD33-E91C393967EF}">
   <ds:schemaRefs>
     <ds:schemaRef ds:uri="http://schemas.openxmlformats.org/officeDocument/2006/bibliography"/>
   </ds:schemaRefs>

</xml_diff>

<commit_message>
Updates to Lift off and Scratch sushi
</commit_message>
<xml_diff>
--- a/DojoCon2106/Arduino/Arduino-Ready for Lift Off.docx
+++ b/DojoCon2106/Arduino/Arduino-Ready for Lift Off.docx
@@ -10,8 +10,6 @@
           <w:rStyle w:val="SushiSectionNumber"/>
         </w:rPr>
       </w:pPr>
-      <w:bookmarkStart w:id="0" w:name="_GoBack"/>
-      <w:bookmarkEnd w:id="0"/>
       <w:r>
         <w:rPr>
           <w:rStyle w:val="SushiSectionNumber"/>
@@ -208,6 +206,8 @@
         <w:pStyle w:val="SushiNormal"/>
         <w:ind w:left="-284"/>
       </w:pPr>
+      <w:bookmarkStart w:id="0" w:name="_GoBack"/>
+      <w:bookmarkEnd w:id="0"/>
     </w:p>
     <w:p>
       <w:pPr>
@@ -242,7 +242,13 @@
         </w:numPr>
       </w:pPr>
       <w:r>
-        <w:t>Add a buzzer to your circuit</w:t>
+        <w:t xml:space="preserve">Add a </w:t>
+      </w:r>
+      <w:r>
+        <w:t xml:space="preserve">distance sensor or </w:t>
+      </w:r>
+      <w:r>
+        <w:t>buzzer to your circuit</w:t>
       </w:r>
     </w:p>
     <w:p>
@@ -502,7 +508,7 @@
             </wp:anchor>
           </w:drawing>
         </mc:Choice>
-        <mc:Fallback xmlns:mv="urn:schemas-microsoft-com:mac:vml" xmlns:mo="http://schemas.microsoft.com/office/mac/office/2008/main">
+        <mc:Fallback xmlns:mo="http://schemas.microsoft.com/office/mac/office/2008/main" xmlns:mv="urn:schemas-microsoft-com:mac:vml">
           <w:pict>
             <v:shape w14:anchorId="65C9977A" id="Shape 472" o:spid="_x0000_s1026" style="position:absolute;margin-left:-1in;margin-top:35.15pt;width:144.35pt;height:16.95pt;z-index:251661312;visibility:visible;mso-wrap-style:square;mso-height-percent:0;mso-wrap-distance-left:9pt;mso-wrap-distance-top:0;mso-wrap-distance-right:9pt;mso-wrap-distance-bottom:0;mso-position-horizontal:absolute;mso-position-horizontal-relative:text;mso-position-vertical:absolute;mso-position-vertical-relative:text;mso-height-percent:0;mso-height-relative:margin;v-text-anchor:top" coordsize="1833271,423214" o:gfxdata="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" path="m,l1833271,r,423214l,423214,,e" fillcolor="#ed462e" stroked="f" strokeweight="0">
               <v:stroke miterlimit="83231f" joinstyle="miter"/>
@@ -596,7 +602,7 @@
             </wp:anchor>
           </w:drawing>
         </mc:Choice>
-        <mc:Fallback xmlns:mv="urn:schemas-microsoft-com:mac:vml" xmlns:mo="http://schemas.microsoft.com/office/mac/office/2008/main">
+        <mc:Fallback xmlns:mo="http://schemas.microsoft.com/office/mac/office/2008/main" xmlns:mv="urn:schemas-microsoft-com:mac:vml">
           <w:pict>
             <v:shape w14:anchorId="02230106" id="Shape 473" o:spid="_x0000_s1026" style="position:absolute;margin-left:72.35pt;margin-top:35.15pt;width:151.45pt;height:16.95pt;z-index:251662336;visibility:visible;mso-wrap-style:square;mso-height-percent:0;mso-wrap-distance-left:9pt;mso-wrap-distance-top:0;mso-wrap-distance-right:9pt;mso-wrap-distance-bottom:0;mso-position-horizontal:absolute;mso-position-horizontal-relative:text;mso-position-vertical:absolute;mso-position-vertical-relative:text;mso-height-percent:0;mso-height-relative:margin;v-text-anchor:top" coordsize="1923707,423214" o:gfxdata="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" path="m,l1923707,r,423214l,423214,,e" fillcolor="#2c9cfb" stroked="f" strokeweight="0">
               <v:stroke miterlimit="83231f" joinstyle="miter"/>
@@ -690,7 +696,7 @@
             </wp:anchor>
           </w:drawing>
         </mc:Choice>
-        <mc:Fallback xmlns:mv="urn:schemas-microsoft-com:mac:vml" xmlns:mo="http://schemas.microsoft.com/office/mac/office/2008/main">
+        <mc:Fallback xmlns:mo="http://schemas.microsoft.com/office/mac/office/2008/main" xmlns:mv="urn:schemas-microsoft-com:mac:vml">
           <w:pict>
             <v:shape w14:anchorId="5D113C44" id="Shape 474" o:spid="_x0000_s1026" style="position:absolute;margin-left:223.8pt;margin-top:35.15pt;width:151.45pt;height:16.95pt;z-index:251663360;visibility:visible;mso-wrap-style:square;mso-height-percent:0;mso-wrap-distance-left:9pt;mso-wrap-distance-top:0;mso-wrap-distance-right:9pt;mso-wrap-distance-bottom:0;mso-position-horizontal:absolute;mso-position-horizontal-relative:text;mso-position-vertical:absolute;mso-position-vertical-relative:text;mso-height-percent:0;mso-height-relative:margin;v-text-anchor:top" coordsize="1923707,423214" o:gfxdata="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" path="m,l1923707,r,423214l,423214,,e" fillcolor="#fbcc33" stroked="f" strokeweight="0">
               <v:stroke miterlimit="83231f" joinstyle="miter"/>
@@ -784,7 +790,7 @@
             </wp:anchor>
           </w:drawing>
         </mc:Choice>
-        <mc:Fallback xmlns:mv="urn:schemas-microsoft-com:mac:vml" xmlns:mo="http://schemas.microsoft.com/office/mac/office/2008/main">
+        <mc:Fallback xmlns:mo="http://schemas.microsoft.com/office/mac/office/2008/main" xmlns:mv="urn:schemas-microsoft-com:mac:vml">
           <w:pict>
             <v:shape w14:anchorId="266BE897" id="Shape 475" o:spid="_x0000_s1026" style="position:absolute;margin-left:375.25pt;margin-top:35.2pt;width:147.45pt;height:17pt;z-index:251664384;visibility:visible;mso-wrap-style:square;mso-height-percent:0;mso-wrap-distance-left:9pt;mso-wrap-distance-top:0;mso-wrap-distance-right:9pt;mso-wrap-distance-bottom:0;mso-position-horizontal:absolute;mso-position-horizontal-relative:text;mso-position-vertical:absolute;mso-position-vertical-relative:text;mso-height-percent:0;mso-height-relative:margin;v-text-anchor:top" coordsize="1798569,423214" o:gfxdata="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" path="m,l1798569,r,423214l,423214,,e" fillcolor="#2e7ac7" stroked="f" strokeweight="0">
               <v:stroke miterlimit="83231f" joinstyle="miter"/>
@@ -1072,7 +1078,7 @@
                                 <w:noProof/>
                                 <w:sz w:val="30"/>
                               </w:rPr>
-                              <w:t>1</w:t>
+                              <w:t>2</w:t>
                             </w:r>
                             <w:r>
                               <w:rPr>
@@ -1621,7 +1627,7 @@
                           <w:noProof/>
                           <w:sz w:val="30"/>
                         </w:rPr>
-                        <w:t>1</w:t>
+                        <w:t>2</w:t>
                       </w:r>
                       <w:r>
                         <w:rPr>
@@ -3166,7 +3172,7 @@
 </file>
 
 <file path=customXml/itemProps1.xml><?xml version="1.0" encoding="utf-8"?>
-<ds:datastoreItem xmlns:ds="http://schemas.openxmlformats.org/officeDocument/2006/customXml" ds:itemID="{7ACE9BC2-81F9-42FA-BD33-E91C393967EF}">
+<ds:datastoreItem xmlns:ds="http://schemas.openxmlformats.org/officeDocument/2006/customXml" ds:itemID="{9D6B5B94-8D99-4AF8-B1F3-06B9DDA72AC9}">
   <ds:schemaRefs>
     <ds:schemaRef ds:uri="http://schemas.openxmlformats.org/officeDocument/2006/bibliography"/>
   </ds:schemaRefs>

</xml_diff>